<commit_message>
Measurement: 1) fixed issue in xml file with comments tag in wrong part of tree QRev: 1) fixed issue with external temperature dialog when no previous user temp available, 2) changed version to 4.13
</commit_message>
<xml_diff>
--- a/UI/Help/QRev_About.docx
+++ b/UI/Help/QRev_About.docx
@@ -99,7 +99,14 @@
           <w:b/>
           <w:bCs/>
         </w:rPr>
-        <w:t xml:space="preserve"> 4.12</w:t>
+        <w:t xml:space="preserve"> 4.1</w:t>
+      </w:r>
+      <w:r>
+        <w:rPr>
+          <w:b/>
+          <w:bCs/>
+        </w:rPr>
+        <w:t>3</w:t>
       </w:r>
       <w:r>
         <w:rPr>
@@ -120,8 +127,24 @@
           <w:b/>
           <w:bCs/>
         </w:rPr>
-        <w:t>5/12/2020</w:t>
-      </w:r>
+        <w:t>5/</w:t>
+      </w:r>
+      <w:r>
+        <w:rPr>
+          <w:b/>
+          <w:bCs/>
+        </w:rPr>
+        <w:t>20</w:t>
+      </w:r>
+      <w:r>
+        <w:rPr>
+          <w:b/>
+          <w:bCs/>
+        </w:rPr>
+        <w:t>/2020</w:t>
+      </w:r>
+      <w:bookmarkStart w:id="0" w:name="_GoBack"/>
+      <w:bookmarkEnd w:id="0"/>
     </w:p>
     <w:p>
       <w:pPr>
@@ -174,56 +197,32 @@
       <w:r>
         <w:t xml:space="preserve">: </w:t>
       </w:r>
-      <w:bookmarkStart w:id="0" w:name="_GoBack"/>
-      <w:r>
-        <w:fldChar w:fldCharType="begin"/>
-      </w:r>
-      <w:r>
-        <w:instrText xml:space="preserve"> HYPERLINK "https://code.usgs.gov/QRev/QRevPy" </w:instrText>
-      </w:r>
-      <w:r>
-        <w:fldChar w:fldCharType="separate"/>
-      </w:r>
-      <w:r>
-        <w:rPr>
-          <w:rStyle w:val="Hyperlink"/>
-        </w:rPr>
-        <w:t>https://code.usgs.gov/QRev/QRevPy</w:t>
-      </w:r>
-      <w:r>
-        <w:fldChar w:fldCharType="end"/>
-      </w:r>
-      <w:bookmarkEnd w:id="0"/>
-    </w:p>
-    <w:p>
-      <w:r>
-        <w:rPr>
-          <w:b/>
-          <w:bCs/>
-        </w:rPr>
-        <w:t>History of Updates:</w:t>
-      </w:r>
-      <w:r>
-        <w:t xml:space="preserve"> </w:t>
-      </w:r>
       <w:hyperlink r:id="rId7" w:history="1">
         <w:r>
           <w:rPr>
             <w:rStyle w:val="Hyperlink"/>
           </w:rPr>
-          <w:t>Chang</w:t>
+          <w:t>https://code.usgs.gov/QRev/QRevPy</w:t>
         </w:r>
+      </w:hyperlink>
+    </w:p>
+    <w:p>
+      <w:r>
+        <w:rPr>
+          <w:b/>
+          <w:bCs/>
+        </w:rPr>
+        <w:t>History of Updates:</w:t>
+      </w:r>
+      <w:r>
+        <w:t xml:space="preserve"> </w:t>
+      </w:r>
+      <w:hyperlink r:id="rId8" w:history="1">
         <w:r>
           <w:rPr>
             <w:rStyle w:val="Hyperlink"/>
           </w:rPr>
-          <w:t>e</w:t>
-        </w:r>
-        <w:r>
-          <w:rPr>
-            <w:rStyle w:val="Hyperlink"/>
-          </w:rPr>
-          <w:t xml:space="preserve"> Log</w:t>
+          <w:t>Change Log</w:t>
         </w:r>
       </w:hyperlink>
     </w:p>

</xml_diff>

<commit_message>
Update About and Change Log Measurement: 1) fixed issue with GPS settings not getting set for measurement with mix of GPS and no GPS QComp: 1) fixed issue with stationary test preceding loop test and loop test not being applied QRev: 1) changed version to 4.14
</commit_message>
<xml_diff>
--- a/UI/Help/QRev_About.docx
+++ b/UI/Help/QRev_About.docx
@@ -11,6 +11,7 @@
           <w:szCs w:val="32"/>
         </w:rPr>
       </w:pPr>
+      <w:bookmarkStart w:id="0" w:name="_GoBack"/>
       <w:r>
         <w:rPr>
           <w:b/>
@@ -80,6 +81,7 @@
         <w:t>QRev</w:t>
       </w:r>
     </w:p>
+    <w:bookmarkEnd w:id="0"/>
     <w:p>
       <w:pPr>
         <w:rPr>
@@ -106,7 +108,7 @@
           <w:b/>
           <w:bCs/>
         </w:rPr>
-        <w:t>3</w:t>
+        <w:t>4</w:t>
       </w:r>
       <w:r>
         <w:rPr>
@@ -127,14 +129,7 @@
           <w:b/>
           <w:bCs/>
         </w:rPr>
-        <w:t>5/</w:t>
-      </w:r>
-      <w:r>
-        <w:rPr>
-          <w:b/>
-          <w:bCs/>
-        </w:rPr>
-        <w:t>20</w:t>
+        <w:t>6/2</w:t>
       </w:r>
       <w:r>
         <w:rPr>
@@ -143,8 +138,6 @@
         </w:rPr>
         <w:t>/2020</w:t>
       </w:r>
-      <w:bookmarkStart w:id="0" w:name="_GoBack"/>
-      <w:bookmarkEnd w:id="0"/>
     </w:p>
     <w:p>
       <w:pPr>

</xml_diff>

<commit_message>
Updated Change Log and About
</commit_message>
<xml_diff>
--- a/UI/Help/QRev_About.docx
+++ b/UI/Help/QRev_About.docx
@@ -11,7 +11,6 @@
           <w:szCs w:val="32"/>
         </w:rPr>
       </w:pPr>
-      <w:bookmarkStart w:id="0" w:name="_GoBack"/>
       <w:r>
         <w:rPr>
           <w:b/>
@@ -81,7 +80,6 @@
         <w:t>QRev</w:t>
       </w:r>
     </w:p>
-    <w:bookmarkEnd w:id="0"/>
     <w:p>
       <w:pPr>
         <w:rPr>
@@ -108,7 +106,7 @@
           <w:b/>
           <w:bCs/>
         </w:rPr>
-        <w:t>4</w:t>
+        <w:t>5</w:t>
       </w:r>
       <w:r>
         <w:rPr>
@@ -129,7 +127,14 @@
           <w:b/>
           <w:bCs/>
         </w:rPr>
-        <w:t>6/2</w:t>
+        <w:t>6/</w:t>
+      </w:r>
+      <w:r>
+        <w:rPr>
+          <w:b/>
+          <w:bCs/>
+        </w:rPr>
+        <w:t>3</w:t>
       </w:r>
       <w:r>
         <w:rPr>
@@ -138,6 +143,8 @@
         </w:rPr>
         <w:t>/2020</w:t>
       </w:r>
+      <w:bookmarkStart w:id="0" w:name="_GoBack"/>
+      <w:bookmarkEnd w:id="0"/>
     </w:p>
     <w:p>
       <w:pPr>

</xml_diff>

<commit_message>
Changed version to 4.16 Updated About, Change Log, and json
</commit_message>
<xml_diff>
--- a/UI/Help/QRev_About.docx
+++ b/UI/Help/QRev_About.docx
@@ -106,7 +106,7 @@
           <w:b/>
           <w:bCs/>
         </w:rPr>
-        <w:t>5</w:t>
+        <w:t>6</w:t>
       </w:r>
       <w:r>
         <w:rPr>
@@ -134,17 +134,17 @@
           <w:b/>
           <w:bCs/>
         </w:rPr>
-        <w:t>3</w:t>
-      </w:r>
-      <w:r>
-        <w:rPr>
-          <w:b/>
-          <w:bCs/>
-        </w:rPr>
-        <w:t>/2020</w:t>
+        <w:t>22</w:t>
       </w:r>
       <w:bookmarkStart w:id="0" w:name="_GoBack"/>
       <w:bookmarkEnd w:id="0"/>
+      <w:r>
+        <w:rPr>
+          <w:b/>
+          <w:bCs/>
+        </w:rPr>
+        <w:t>/2020</w:t>
+      </w:r>
     </w:p>
     <w:p>
       <w:pPr>

</xml_diff>

<commit_message>
Updated About, Change log, User's Manual, and Tech Manual QRev: 1) fixed issue clear moving-bed test plots when next measurement loaded had no tests Changed version to 4.18
</commit_message>
<xml_diff>
--- a/UI/Help/QRev_About.docx
+++ b/UI/Help/QRev_About.docx
@@ -106,7 +106,7 @@
           <w:b/>
           <w:bCs/>
         </w:rPr>
-        <w:t>7</w:t>
+        <w:t>8</w:t>
       </w:r>
       <w:r>
         <w:rPr>
@@ -127,28 +127,7 @@
           <w:b/>
           <w:bCs/>
         </w:rPr>
-        <w:t>8</w:t>
-      </w:r>
-      <w:r>
-        <w:rPr>
-          <w:b/>
-          <w:bCs/>
-        </w:rPr>
-        <w:t>/</w:t>
-      </w:r>
-      <w:r>
-        <w:rPr>
-          <w:b/>
-          <w:bCs/>
-        </w:rPr>
-        <w:t>2</w:t>
-      </w:r>
-      <w:r>
-        <w:rPr>
-          <w:b/>
-          <w:bCs/>
-        </w:rPr>
-        <w:t>4</w:t>
+        <w:t>9/3</w:t>
       </w:r>
       <w:r>
         <w:rPr>

</xml_diff>

<commit_message>
Changed version to 4.23 Updated About and Change_Log
</commit_message>
<xml_diff>
--- a/UI/Help/QRev_About.docx
+++ b/UI/Help/QRev_About.docx
@@ -113,52 +113,52 @@
           <w:b/>
           <w:bCs/>
         </w:rPr>
-        <w:t>1</w:t>
+        <w:t>3</w:t>
+      </w:r>
+      <w:r>
+        <w:rPr>
+          <w:b/>
+          <w:bCs/>
+        </w:rPr>
+        <w:br/>
+      </w:r>
+      <w:r>
+        <w:rPr>
+          <w:b/>
+          <w:bCs/>
+        </w:rPr>
+        <w:t xml:space="preserve">Date: </w:t>
+      </w:r>
+      <w:r>
+        <w:rPr>
+          <w:b/>
+          <w:bCs/>
+        </w:rPr>
+        <w:t>10</w:t>
+      </w:r>
+      <w:r>
+        <w:rPr>
+          <w:b/>
+          <w:bCs/>
+        </w:rPr>
+        <w:t>/</w:t>
+      </w:r>
+      <w:r>
+        <w:rPr>
+          <w:b/>
+          <w:bCs/>
+        </w:rPr>
+        <w:t>23</w:t>
+      </w:r>
+      <w:r>
+        <w:rPr>
+          <w:b/>
+          <w:bCs/>
+        </w:rPr>
+        <w:t>/2020</w:t>
       </w:r>
       <w:bookmarkStart w:id="0" w:name="_GoBack"/>
       <w:bookmarkEnd w:id="0"/>
-      <w:r>
-        <w:rPr>
-          <w:b/>
-          <w:bCs/>
-        </w:rPr>
-        <w:br/>
-      </w:r>
-      <w:r>
-        <w:rPr>
-          <w:b/>
-          <w:bCs/>
-        </w:rPr>
-        <w:t xml:space="preserve">Date: </w:t>
-      </w:r>
-      <w:r>
-        <w:rPr>
-          <w:b/>
-          <w:bCs/>
-        </w:rPr>
-        <w:t>10</w:t>
-      </w:r>
-      <w:r>
-        <w:rPr>
-          <w:b/>
-          <w:bCs/>
-        </w:rPr>
-        <w:t>/</w:t>
-      </w:r>
-      <w:r>
-        <w:rPr>
-          <w:b/>
-          <w:bCs/>
-        </w:rPr>
-        <w:t>6</w:t>
-      </w:r>
-      <w:r>
-        <w:rPr>
-          <w:b/>
-          <w:bCs/>
-        </w:rPr>
-        <w:t>/2020</w:t>
-      </w:r>
     </w:p>
     <w:p>
       <w:pPr>

</xml_diff>